<commit_message>
cleaned up some commands
</commit_message>
<xml_diff>
--- a/notes/DeviceDesign_v0_1.docx
+++ b/notes/DeviceDesign_v0_1.docx
@@ -1,6 +1,6 @@
 
 <file path=word/document.xml><?xml version="1.0" encoding="utf-8"?>
-<w:document xmlns:wpc="http://schemas.microsoft.com/office/word/2010/wordprocessingCanvas" xmlns:cx="http://schemas.microsoft.com/office/drawing/2014/chartex" xmlns:cx1="http://schemas.microsoft.com/office/drawing/2015/9/8/chartex" xmlns:cx2="http://schemas.microsoft.com/office/drawing/2015/10/21/chartex" xmlns:cx3="http://schemas.microsoft.com/office/drawing/2016/5/9/chartex" xmlns:cx4="http://schemas.microsoft.com/office/drawing/2016/5/10/chartex" xmlns:cx5="http://schemas.microsoft.com/office/drawing/2016/5/11/chartex" xmlns:cx6="http://schemas.microsoft.com/office/drawing/2016/5/12/chartex" xmlns:cx7="http://schemas.microsoft.com/office/drawing/2016/5/13/chartex" xmlns:cx8="http://schemas.microsoft.com/office/drawing/2016/5/14/chartex" xmlns:mc="http://schemas.openxmlformats.org/markup-compatibility/2006" xmlns:aink="http://schemas.microsoft.com/office/drawing/2016/ink" xmlns:am3d="http://schemas.microsoft.com/office/drawing/2017/model3d" xmlns:o="urn:schemas-microsoft-com:office:office" xmlns:oel="http://schemas.microsoft.com/office/2019/extlst" xmlns:r="http://schemas.openxmlformats.org/officeDocument/2006/relationships" xmlns:m="http://schemas.openxmlformats.org/officeDocument/2006/math" xmlns:v="urn:schemas-microsoft-com:vml" xmlns:wp14="http://schemas.microsoft.com/office/word/2010/wordprocessingDrawing" xmlns:wp="http://schemas.openxmlformats.org/drawingml/2006/wordprocessingDrawing" xmlns:w10="urn:schemas-microsoft-com:office:word" xmlns:w="http://schemas.openxmlformats.org/wordprocessingml/2006/main" xmlns:w14="http://schemas.microsoft.com/office/word/2010/wordml" xmlns:w15="http://schemas.microsoft.com/office/word/2012/wordml" xmlns:w16cex="http://schemas.microsoft.com/office/word/2018/wordml/cex" xmlns:w16cid="http://schemas.microsoft.com/office/word/2016/wordml/cid" xmlns:w16="http://schemas.microsoft.com/office/word/2018/wordml" xmlns:w16sdtdh="http://schemas.microsoft.com/office/word/2020/wordml/sdtdatahash" xmlns:w16se="http://schemas.microsoft.com/office/word/2015/wordml/symex" xmlns:wpg="http://schemas.microsoft.com/office/word/2010/wordprocessingGroup" xmlns:wpi="http://schemas.microsoft.com/office/word/2010/wordprocessingInk" xmlns:wne="http://schemas.microsoft.com/office/word/2006/wordml" xmlns:wps="http://schemas.microsoft.com/office/word/2010/wordprocessingShape" mc:Ignorable="w14 w15 w16se w16cid w16 w16cex w16sdtdh wp14">
+<w:document xmlns:wpc="http://schemas.microsoft.com/office/word/2010/wordprocessingCanvas" xmlns:cx="http://schemas.microsoft.com/office/drawing/2014/chartex" xmlns:cx1="http://schemas.microsoft.com/office/drawing/2015/9/8/chartex" xmlns:cx2="http://schemas.microsoft.com/office/drawing/2015/10/21/chartex" xmlns:cx3="http://schemas.microsoft.com/office/drawing/2016/5/9/chartex" xmlns:cx4="http://schemas.microsoft.com/office/drawing/2016/5/10/chartex" xmlns:cx5="http://schemas.microsoft.com/office/drawing/2016/5/11/chartex" xmlns:cx6="http://schemas.microsoft.com/office/drawing/2016/5/12/chartex" xmlns:cx7="http://schemas.microsoft.com/office/drawing/2016/5/13/chartex" xmlns:cx8="http://schemas.microsoft.com/office/drawing/2016/5/14/chartex" xmlns:mc="http://schemas.openxmlformats.org/markup-compatibility/2006" xmlns:aink="http://schemas.microsoft.com/office/drawing/2016/ink" xmlns:am3d="http://schemas.microsoft.com/office/drawing/2017/model3d" xmlns:o="urn:schemas-microsoft-com:office:office" xmlns:oel="http://schemas.microsoft.com/office/2019/extlst" xmlns:r="http://schemas.openxmlformats.org/officeDocument/2006/relationships" xmlns:m="http://schemas.openxmlformats.org/officeDocument/2006/math" xmlns:v="urn:schemas-microsoft-com:vml" xmlns:wp14="http://schemas.microsoft.com/office/word/2010/wordprocessingDrawing" xmlns:wp="http://schemas.openxmlformats.org/drawingml/2006/wordprocessingDrawing" xmlns:w10="urn:schemas-microsoft-com:office:word" xmlns:w="http://schemas.openxmlformats.org/wordprocessingml/2006/main" xmlns:w14="http://schemas.microsoft.com/office/word/2010/wordml" xmlns:w15="http://schemas.microsoft.com/office/word/2012/wordml" xmlns:w16cex="http://schemas.microsoft.com/office/word/2018/wordml/cex" xmlns:w16cid="http://schemas.microsoft.com/office/word/2016/wordml/cid" xmlns:w16="http://schemas.microsoft.com/office/word/2018/wordml" xmlns:w16du="http://schemas.microsoft.com/office/word/2023/wordml/word16du" xmlns:w16sdtdh="http://schemas.microsoft.com/office/word/2020/wordml/sdtdatahash" xmlns:w16se="http://schemas.microsoft.com/office/word/2015/wordml/symex" xmlns:wpg="http://schemas.microsoft.com/office/word/2010/wordprocessingGroup" xmlns:wpi="http://schemas.microsoft.com/office/word/2010/wordprocessingInk" xmlns:wne="http://schemas.microsoft.com/office/word/2006/wordml" xmlns:wps="http://schemas.microsoft.com/office/word/2010/wordprocessingShape" mc:Ignorable="w14 w15 w16se w16cid w16 w16cex w16sdtdh w16du wp14">
   <w:body>
     <w:p>
       <w:pPr>
@@ -14,15 +14,7 @@
     </w:p>
     <w:p>
       <w:r>
-        <w:t xml:space="preserve">Same as generic </w:t>
-      </w:r>
-      <w:proofErr w:type="gramStart"/>
-      <w:r>
-        <w:t>sensor, but</w:t>
-      </w:r>
-      <w:proofErr w:type="gramEnd"/>
-      <w:r>
-        <w:t xml:space="preserve"> using </w:t>
+        <w:t xml:space="preserve">Same as generic sensor, but using </w:t>
       </w:r>
       <w:proofErr w:type="spellStart"/>
       <w:r>
@@ -35,19 +27,14 @@
     </w:p>
     <w:p>
       <w:r>
-        <w:t xml:space="preserve">Requires i2c pins and PIR </w:t>
-      </w:r>
-      <w:proofErr w:type="gramStart"/>
-      <w:r>
-        <w:t>pin</w:t>
-      </w:r>
-      <w:proofErr w:type="gramEnd"/>
-      <w:r>
-        <w:t xml:space="preserve"> for full data</w:t>
+        <w:t>Requires i2c pins and PIR pin for full data</w:t>
       </w:r>
     </w:p>
     <w:p>
       <w:r>
+        <w:rPr>
+          <w:noProof/>
+        </w:rPr>
         <w:drawing>
           <wp:inline distT="0" distB="0" distL="0" distR="0" wp14:anchorId="58B46F9F" wp14:editId="7729B99C">
             <wp:extent cx="5731510" cy="2957195"/>
@@ -85,6 +72,9 @@
         </w:drawing>
       </w:r>
       <w:r>
+        <w:rPr>
+          <w:noProof/>
+        </w:rPr>
         <w:drawing>
           <wp:inline distT="0" distB="0" distL="0" distR="0" wp14:anchorId="7F448F27" wp14:editId="5B728532">
             <wp:extent cx="5731510" cy="3811905"/>
@@ -125,6 +115,9 @@
     <w:p/>
     <w:p>
       <w:r>
+        <w:rPr>
+          <w:noProof/>
+        </w:rPr>
         <w:lastRenderedPageBreak/>
         <w:drawing>
           <wp:inline distT="0" distB="0" distL="0" distR="0" wp14:anchorId="1DA0CC93" wp14:editId="495C7AE1">
@@ -165,6 +158,9 @@
     </w:p>
     <w:p>
       <w:r>
+        <w:rPr>
+          <w:noProof/>
+        </w:rPr>
         <w:drawing>
           <wp:inline distT="0" distB="0" distL="0" distR="0" wp14:anchorId="37286205" wp14:editId="7B1D5CAE">
             <wp:extent cx="5731510" cy="3178175"/>
@@ -204,6 +200,9 @@
     </w:p>
     <w:p>
       <w:r>
+        <w:rPr>
+          <w:noProof/>
+        </w:rPr>
         <w:lastRenderedPageBreak/>
         <w:drawing>
           <wp:inline distT="0" distB="0" distL="0" distR="0" wp14:anchorId="123DEDC6" wp14:editId="219CF12C">
@@ -244,6 +243,9 @@
     </w:p>
     <w:p>
       <w:r>
+        <w:rPr>
+          <w:noProof/>
+        </w:rPr>
         <w:drawing>
           <wp:inline distT="0" distB="0" distL="0" distR="0" wp14:anchorId="65EE20AB" wp14:editId="142D0AD8">
             <wp:extent cx="4500880" cy="4899307"/>
@@ -306,7 +308,6 @@
         <w:lastRenderedPageBreak/>
         <w:t>#</w:t>
       </w:r>
-      <w:proofErr w:type="gramStart"/>
       <w:r>
         <w:rPr>
           <w:rFonts w:ascii="Consolas" w:eastAsia="Times New Roman" w:hAnsi="Consolas" w:cs="Times New Roman"/>
@@ -319,7 +320,6 @@
         </w:rPr>
         <w:t>define</w:t>
       </w:r>
-      <w:proofErr w:type="gramEnd"/>
       <w:r>
         <w:rPr>
           <w:rFonts w:ascii="Consolas" w:eastAsia="Times New Roman" w:hAnsi="Consolas" w:cs="Times New Roman"/>
@@ -357,7 +357,6 @@
         </w:rPr>
         <w:t>#</w:t>
       </w:r>
-      <w:proofErr w:type="gramStart"/>
       <w:r>
         <w:rPr>
           <w:rFonts w:ascii="Consolas" w:eastAsia="Times New Roman" w:hAnsi="Consolas" w:cs="Times New Roman"/>
@@ -370,7 +369,6 @@
         </w:rPr>
         <w:t>define</w:t>
       </w:r>
-      <w:proofErr w:type="gramEnd"/>
       <w:r>
         <w:rPr>
           <w:rFonts w:ascii="Consolas" w:eastAsia="Times New Roman" w:hAnsi="Consolas" w:cs="Times New Roman"/>
@@ -432,7 +430,6 @@
         </w:rPr>
         <w:t>#</w:t>
       </w:r>
-      <w:proofErr w:type="gramStart"/>
       <w:r>
         <w:rPr>
           <w:rFonts w:ascii="Consolas" w:eastAsia="Times New Roman" w:hAnsi="Consolas" w:cs="Times New Roman"/>
@@ -445,7 +442,6 @@
         </w:rPr>
         <w:t>define</w:t>
       </w:r>
-      <w:proofErr w:type="gramEnd"/>
       <w:r>
         <w:rPr>
           <w:rFonts w:ascii="Consolas" w:eastAsia="Times New Roman" w:hAnsi="Consolas" w:cs="Times New Roman"/>
@@ -483,7 +479,6 @@
         </w:rPr>
         <w:t>#</w:t>
       </w:r>
-      <w:proofErr w:type="gramStart"/>
       <w:r>
         <w:rPr>
           <w:rFonts w:ascii="Consolas" w:eastAsia="Times New Roman" w:hAnsi="Consolas" w:cs="Times New Roman"/>
@@ -496,7 +491,6 @@
         </w:rPr>
         <w:t>define</w:t>
       </w:r>
-      <w:proofErr w:type="gramEnd"/>
       <w:r>
         <w:rPr>
           <w:rFonts w:ascii="Consolas" w:eastAsia="Times New Roman" w:hAnsi="Consolas" w:cs="Times New Roman"/>
@@ -534,7 +528,6 @@
         </w:rPr>
         <w:t>#</w:t>
       </w:r>
-      <w:proofErr w:type="gramStart"/>
       <w:r>
         <w:rPr>
           <w:rFonts w:ascii="Consolas" w:eastAsia="Times New Roman" w:hAnsi="Consolas" w:cs="Times New Roman"/>
@@ -547,7 +540,6 @@
         </w:rPr>
         <w:t>define</w:t>
       </w:r>
-      <w:proofErr w:type="gramEnd"/>
       <w:r>
         <w:rPr>
           <w:rFonts w:ascii="Consolas" w:eastAsia="Times New Roman" w:hAnsi="Consolas" w:cs="Times New Roman"/>
@@ -585,7 +577,6 @@
         </w:rPr>
         <w:t>#</w:t>
       </w:r>
-      <w:proofErr w:type="gramStart"/>
       <w:r>
         <w:rPr>
           <w:rFonts w:ascii="Consolas" w:eastAsia="Times New Roman" w:hAnsi="Consolas" w:cs="Times New Roman"/>
@@ -598,7 +589,6 @@
         </w:rPr>
         <w:t>define</w:t>
       </w:r>
-      <w:proofErr w:type="gramEnd"/>
       <w:r>
         <w:rPr>
           <w:rFonts w:ascii="Consolas" w:eastAsia="Times New Roman" w:hAnsi="Consolas" w:cs="Times New Roman"/>
@@ -636,7 +626,6 @@
         </w:rPr>
         <w:t>#</w:t>
       </w:r>
-      <w:proofErr w:type="gramStart"/>
       <w:r>
         <w:rPr>
           <w:rFonts w:ascii="Consolas" w:eastAsia="Times New Roman" w:hAnsi="Consolas" w:cs="Times New Roman"/>
@@ -649,7 +638,6 @@
         </w:rPr>
         <w:t>define</w:t>
       </w:r>
-      <w:proofErr w:type="gramEnd"/>
       <w:r>
         <w:rPr>
           <w:rFonts w:ascii="Consolas" w:eastAsia="Times New Roman" w:hAnsi="Consolas" w:cs="Times New Roman"/>
@@ -687,7 +675,6 @@
         </w:rPr>
         <w:t>#</w:t>
       </w:r>
-      <w:proofErr w:type="gramStart"/>
       <w:r>
         <w:rPr>
           <w:rFonts w:ascii="Consolas" w:eastAsia="Times New Roman" w:hAnsi="Consolas" w:cs="Times New Roman"/>
@@ -700,7 +687,6 @@
         </w:rPr>
         <w:t>define</w:t>
       </w:r>
-      <w:proofErr w:type="gramEnd"/>
       <w:r>
         <w:rPr>
           <w:rFonts w:ascii="Consolas" w:eastAsia="Times New Roman" w:hAnsi="Consolas" w:cs="Times New Roman"/>
@@ -738,7 +724,6 @@
         </w:rPr>
         <w:t>#</w:t>
       </w:r>
-      <w:proofErr w:type="gramStart"/>
       <w:r>
         <w:rPr>
           <w:rFonts w:ascii="Consolas" w:eastAsia="Times New Roman" w:hAnsi="Consolas" w:cs="Times New Roman"/>
@@ -751,7 +736,6 @@
         </w:rPr>
         <w:t>define</w:t>
       </w:r>
-      <w:proofErr w:type="gramEnd"/>
       <w:r>
         <w:rPr>
           <w:rFonts w:ascii="Consolas" w:eastAsia="Times New Roman" w:hAnsi="Consolas" w:cs="Times New Roman"/>
@@ -789,7 +773,6 @@
         </w:rPr>
         <w:t>#</w:t>
       </w:r>
-      <w:proofErr w:type="gramStart"/>
       <w:r>
         <w:rPr>
           <w:rFonts w:ascii="Consolas" w:eastAsia="Times New Roman" w:hAnsi="Consolas" w:cs="Times New Roman"/>
@@ -802,7 +785,6 @@
         </w:rPr>
         <w:t>define</w:t>
       </w:r>
-      <w:proofErr w:type="gramEnd"/>
       <w:r>
         <w:rPr>
           <w:rFonts w:ascii="Consolas" w:eastAsia="Times New Roman" w:hAnsi="Consolas" w:cs="Times New Roman"/>
@@ -840,7 +822,6 @@
         </w:rPr>
         <w:t>#</w:t>
       </w:r>
-      <w:proofErr w:type="gramStart"/>
       <w:r>
         <w:rPr>
           <w:rFonts w:ascii="Consolas" w:eastAsia="Times New Roman" w:hAnsi="Consolas" w:cs="Times New Roman"/>
@@ -853,7 +834,6 @@
         </w:rPr>
         <w:t>define</w:t>
       </w:r>
-      <w:proofErr w:type="gramEnd"/>
       <w:r>
         <w:rPr>
           <w:rFonts w:ascii="Consolas" w:eastAsia="Times New Roman" w:hAnsi="Consolas" w:cs="Times New Roman"/>
@@ -891,7 +871,6 @@
         </w:rPr>
         <w:t>#</w:t>
       </w:r>
-      <w:proofErr w:type="gramStart"/>
       <w:r>
         <w:rPr>
           <w:rFonts w:ascii="Consolas" w:eastAsia="Times New Roman" w:hAnsi="Consolas" w:cs="Times New Roman"/>
@@ -904,7 +883,6 @@
         </w:rPr>
         <w:t>define</w:t>
       </w:r>
-      <w:proofErr w:type="gramEnd"/>
       <w:r>
         <w:rPr>
           <w:rFonts w:ascii="Consolas" w:eastAsia="Times New Roman" w:hAnsi="Consolas" w:cs="Times New Roman"/>
@@ -942,7 +920,6 @@
         </w:rPr>
         <w:t>#</w:t>
       </w:r>
-      <w:proofErr w:type="gramStart"/>
       <w:r>
         <w:rPr>
           <w:rFonts w:ascii="Consolas" w:eastAsia="Times New Roman" w:hAnsi="Consolas" w:cs="Times New Roman"/>
@@ -955,7 +932,6 @@
         </w:rPr>
         <w:t>define</w:t>
       </w:r>
-      <w:proofErr w:type="gramEnd"/>
       <w:r>
         <w:rPr>
           <w:rFonts w:ascii="Consolas" w:eastAsia="Times New Roman" w:hAnsi="Consolas" w:cs="Times New Roman"/>
@@ -993,7 +969,6 @@
         </w:rPr>
         <w:t>#</w:t>
       </w:r>
-      <w:proofErr w:type="gramStart"/>
       <w:r>
         <w:rPr>
           <w:rFonts w:ascii="Consolas" w:eastAsia="Times New Roman" w:hAnsi="Consolas" w:cs="Times New Roman"/>
@@ -1006,7 +981,6 @@
         </w:rPr>
         <w:t>define</w:t>
       </w:r>
-      <w:proofErr w:type="gramEnd"/>
       <w:r>
         <w:rPr>
           <w:rFonts w:ascii="Consolas" w:eastAsia="Times New Roman" w:hAnsi="Consolas" w:cs="Times New Roman"/>
@@ -1045,7 +1019,6 @@
         </w:rPr>
         <w:t>#</w:t>
       </w:r>
-      <w:proofErr w:type="gramStart"/>
       <w:r>
         <w:rPr>
           <w:rFonts w:ascii="Consolas" w:eastAsia="Times New Roman" w:hAnsi="Consolas" w:cs="Times New Roman"/>
@@ -1058,7 +1031,6 @@
         </w:rPr>
         <w:t>define</w:t>
       </w:r>
-      <w:proofErr w:type="gramEnd"/>
       <w:r>
         <w:rPr>
           <w:rFonts w:ascii="Consolas" w:eastAsia="Times New Roman" w:hAnsi="Consolas" w:cs="Times New Roman"/>
@@ -1097,7 +1069,6 @@
         </w:rPr>
         <w:t>#</w:t>
       </w:r>
-      <w:proofErr w:type="gramStart"/>
       <w:r>
         <w:rPr>
           <w:rFonts w:ascii="Consolas" w:eastAsia="Times New Roman" w:hAnsi="Consolas" w:cs="Times New Roman"/>
@@ -1110,7 +1081,6 @@
         </w:rPr>
         <w:t>define</w:t>
       </w:r>
-      <w:proofErr w:type="gramEnd"/>
       <w:r>
         <w:rPr>
           <w:rFonts w:ascii="Consolas" w:eastAsia="Times New Roman" w:hAnsi="Consolas" w:cs="Times New Roman"/>
@@ -8174,6 +8144,76 @@
         <w:spacing w:before="0" w:after="0" w:line="240" w:lineRule="auto"/>
       </w:pPr>
     </w:p>
+    <w:p>
+      <w:pPr>
+        <w:spacing w:before="0" w:after="0" w:line="240" w:lineRule="auto"/>
+      </w:pPr>
+    </w:p>
+    <w:p>
+      <w:pPr>
+        <w:pStyle w:val="Heading1"/>
+      </w:pPr>
+      <w:r>
+        <w:t>22June24</w:t>
+      </w:r>
+    </w:p>
+    <w:p>
+      <w:r>
+        <w:t xml:space="preserve">Using </w:t>
+      </w:r>
+      <w:proofErr w:type="spellStart"/>
+      <w:r>
+        <w:t>desksensor</w:t>
+      </w:r>
+      <w:proofErr w:type="spellEnd"/>
+      <w:r>
+        <w:t xml:space="preserve"> to see how the esp32 will react when </w:t>
+      </w:r>
+      <w:proofErr w:type="spellStart"/>
+      <w:r>
+        <w:t>wifi</w:t>
+      </w:r>
+      <w:proofErr w:type="spellEnd"/>
+      <w:r>
+        <w:t xml:space="preserve"> is not available, so the </w:t>
+      </w:r>
+      <w:proofErr w:type="spellStart"/>
+      <w:r>
+        <w:t>MAVLink</w:t>
+      </w:r>
+      <w:proofErr w:type="spellEnd"/>
+      <w:r>
+        <w:t xml:space="preserve"> device on the LED plane will work without </w:t>
+      </w:r>
+      <w:proofErr w:type="spellStart"/>
+      <w:r>
+        <w:t>wifi</w:t>
+      </w:r>
+      <w:proofErr w:type="spellEnd"/>
+      <w:r>
+        <w:t>.</w:t>
+      </w:r>
+    </w:p>
+    <w:p>
+      <w:pPr>
+        <w:pStyle w:val="ListParagraph"/>
+        <w:numPr>
+          <w:ilvl w:val="0"/>
+          <w:numId w:val="13"/>
+        </w:numPr>
+      </w:pPr>
+      <w:r>
+        <w:t xml:space="preserve">Ideally, I likely want the </w:t>
+      </w:r>
+      <w:proofErr w:type="spellStart"/>
+      <w:r>
+        <w:t>wifi</w:t>
+      </w:r>
+      <w:proofErr w:type="spellEnd"/>
+      <w:r>
+        <w:t xml:space="preserve"> to backoff for 1 minute at first, then 10 minutes. </w:t>
+      </w:r>
+    </w:p>
     <w:sectPr>
       <w:pgSz w:w="11906" w:h="16838"/>
       <w:pgMar w:top="1440" w:right="1440" w:bottom="1440" w:left="1440" w:header="708" w:footer="708" w:gutter="0"/>
@@ -8185,7 +8225,7 @@
 </file>
 
 <file path=word/numbering.xml><?xml version="1.0" encoding="utf-8"?>
-<w:numbering xmlns:wpc="http://schemas.microsoft.com/office/word/2010/wordprocessingCanvas" xmlns:cx="http://schemas.microsoft.com/office/drawing/2014/chartex" xmlns:cx1="http://schemas.microsoft.com/office/drawing/2015/9/8/chartex" xmlns:cx2="http://schemas.microsoft.com/office/drawing/2015/10/21/chartex" xmlns:cx3="http://schemas.microsoft.com/office/drawing/2016/5/9/chartex" xmlns:cx4="http://schemas.microsoft.com/office/drawing/2016/5/10/chartex" xmlns:cx5="http://schemas.microsoft.com/office/drawing/2016/5/11/chartex" xmlns:cx6="http://schemas.microsoft.com/office/drawing/2016/5/12/chartex" xmlns:cx7="http://schemas.microsoft.com/office/drawing/2016/5/13/chartex" xmlns:cx8="http://schemas.microsoft.com/office/drawing/2016/5/14/chartex" xmlns:mc="http://schemas.openxmlformats.org/markup-compatibility/2006" xmlns:aink="http://schemas.microsoft.com/office/drawing/2016/ink" xmlns:am3d="http://schemas.microsoft.com/office/drawing/2017/model3d" xmlns:o="urn:schemas-microsoft-com:office:office" xmlns:oel="http://schemas.microsoft.com/office/2019/extlst" xmlns:r="http://schemas.openxmlformats.org/officeDocument/2006/relationships" xmlns:m="http://schemas.openxmlformats.org/officeDocument/2006/math" xmlns:v="urn:schemas-microsoft-com:vml" xmlns:wp14="http://schemas.microsoft.com/office/word/2010/wordprocessingDrawing" xmlns:wp="http://schemas.openxmlformats.org/drawingml/2006/wordprocessingDrawing" xmlns:w10="urn:schemas-microsoft-com:office:word" xmlns:w="http://schemas.openxmlformats.org/wordprocessingml/2006/main" xmlns:w14="http://schemas.microsoft.com/office/word/2010/wordml" xmlns:w15="http://schemas.microsoft.com/office/word/2012/wordml" xmlns:w16cex="http://schemas.microsoft.com/office/word/2018/wordml/cex" xmlns:w16cid="http://schemas.microsoft.com/office/word/2016/wordml/cid" xmlns:w16="http://schemas.microsoft.com/office/word/2018/wordml" xmlns:w16sdtdh="http://schemas.microsoft.com/office/word/2020/wordml/sdtdatahash" xmlns:w16se="http://schemas.microsoft.com/office/word/2015/wordml/symex" xmlns:wpg="http://schemas.microsoft.com/office/word/2010/wordprocessingGroup" xmlns:wpi="http://schemas.microsoft.com/office/word/2010/wordprocessingInk" xmlns:wne="http://schemas.microsoft.com/office/word/2006/wordml" xmlns:wps="http://schemas.microsoft.com/office/word/2010/wordprocessingShape" mc:Ignorable="w14 w15 w16se w16cid w16 w16cex w16sdtdh wp14">
+<w:numbering xmlns:wpc="http://schemas.microsoft.com/office/word/2010/wordprocessingCanvas" xmlns:cx="http://schemas.microsoft.com/office/drawing/2014/chartex" xmlns:cx1="http://schemas.microsoft.com/office/drawing/2015/9/8/chartex" xmlns:cx2="http://schemas.microsoft.com/office/drawing/2015/10/21/chartex" xmlns:cx3="http://schemas.microsoft.com/office/drawing/2016/5/9/chartex" xmlns:cx4="http://schemas.microsoft.com/office/drawing/2016/5/10/chartex" xmlns:cx5="http://schemas.microsoft.com/office/drawing/2016/5/11/chartex" xmlns:cx6="http://schemas.microsoft.com/office/drawing/2016/5/12/chartex" xmlns:cx7="http://schemas.microsoft.com/office/drawing/2016/5/13/chartex" xmlns:cx8="http://schemas.microsoft.com/office/drawing/2016/5/14/chartex" xmlns:mc="http://schemas.openxmlformats.org/markup-compatibility/2006" xmlns:aink="http://schemas.microsoft.com/office/drawing/2016/ink" xmlns:am3d="http://schemas.microsoft.com/office/drawing/2017/model3d" xmlns:o="urn:schemas-microsoft-com:office:office" xmlns:oel="http://schemas.microsoft.com/office/2019/extlst" xmlns:r="http://schemas.openxmlformats.org/officeDocument/2006/relationships" xmlns:m="http://schemas.openxmlformats.org/officeDocument/2006/math" xmlns:v="urn:schemas-microsoft-com:vml" xmlns:wp14="http://schemas.microsoft.com/office/word/2010/wordprocessingDrawing" xmlns:wp="http://schemas.openxmlformats.org/drawingml/2006/wordprocessingDrawing" xmlns:w10="urn:schemas-microsoft-com:office:word" xmlns:w="http://schemas.openxmlformats.org/wordprocessingml/2006/main" xmlns:w14="http://schemas.microsoft.com/office/word/2010/wordml" xmlns:w15="http://schemas.microsoft.com/office/word/2012/wordml" xmlns:w16cex="http://schemas.microsoft.com/office/word/2018/wordml/cex" xmlns:w16cid="http://schemas.microsoft.com/office/word/2016/wordml/cid" xmlns:w16="http://schemas.microsoft.com/office/word/2018/wordml" xmlns:w16du="http://schemas.microsoft.com/office/word/2023/wordml/word16du" xmlns:w16sdtdh="http://schemas.microsoft.com/office/word/2020/wordml/sdtdatahash" xmlns:w16se="http://schemas.microsoft.com/office/word/2015/wordml/symex" xmlns:wpg="http://schemas.microsoft.com/office/word/2010/wordprocessingGroup" xmlns:wpi="http://schemas.microsoft.com/office/word/2010/wordprocessingInk" xmlns:wne="http://schemas.microsoft.com/office/word/2006/wordml" xmlns:wps="http://schemas.microsoft.com/office/word/2010/wordprocessingShape" mc:Ignorable="w14 w15 w16se w16cid w16 w16cex w16sdtdh w16du wp14">
   <w:abstractNum w:abstractNumId="0" w15:restartNumberingAfterBreak="0">
     <w:nsid w:val="02E24D5E"/>
     <w:multiLevelType w:val="multilevel"/>
@@ -8412,6 +8452,119 @@
     </w:lvl>
   </w:abstractNum>
   <w:abstractNum w:abstractNumId="2" w15:restartNumberingAfterBreak="0">
+    <w:nsid w:val="161C5342"/>
+    <w:multiLevelType w:val="hybridMultilevel"/>
+    <w:tmpl w:val="DB0A8CA8"/>
+    <w:lvl w:ilvl="0" w:tplc="91B42BC8">
+      <w:start w:val="1"/>
+      <w:numFmt w:val="bullet"/>
+      <w:lvlText w:val=""/>
+      <w:lvlJc w:val="left"/>
+      <w:pPr>
+        <w:ind w:left="720" w:hanging="360"/>
+      </w:pPr>
+      <w:rPr>
+        <w:rFonts w:ascii="Symbol" w:eastAsiaTheme="minorHAnsi" w:hAnsi="Symbol" w:cstheme="minorBidi" w:hint="default"/>
+      </w:rPr>
+    </w:lvl>
+    <w:lvl w:ilvl="1" w:tplc="08090003" w:tentative="1">
+      <w:start w:val="1"/>
+      <w:numFmt w:val="bullet"/>
+      <w:lvlText w:val="o"/>
+      <w:lvlJc w:val="left"/>
+      <w:pPr>
+        <w:ind w:left="1440" w:hanging="360"/>
+      </w:pPr>
+      <w:rPr>
+        <w:rFonts w:ascii="Courier New" w:hAnsi="Courier New" w:cs="Courier New" w:hint="default"/>
+      </w:rPr>
+    </w:lvl>
+    <w:lvl w:ilvl="2" w:tplc="08090005" w:tentative="1">
+      <w:start w:val="1"/>
+      <w:numFmt w:val="bullet"/>
+      <w:lvlText w:val=""/>
+      <w:lvlJc w:val="left"/>
+      <w:pPr>
+        <w:ind w:left="2160" w:hanging="360"/>
+      </w:pPr>
+      <w:rPr>
+        <w:rFonts w:ascii="Wingdings" w:hAnsi="Wingdings" w:hint="default"/>
+      </w:rPr>
+    </w:lvl>
+    <w:lvl w:ilvl="3" w:tplc="08090001" w:tentative="1">
+      <w:start w:val="1"/>
+      <w:numFmt w:val="bullet"/>
+      <w:lvlText w:val=""/>
+      <w:lvlJc w:val="left"/>
+      <w:pPr>
+        <w:ind w:left="2880" w:hanging="360"/>
+      </w:pPr>
+      <w:rPr>
+        <w:rFonts w:ascii="Symbol" w:hAnsi="Symbol" w:hint="default"/>
+      </w:rPr>
+    </w:lvl>
+    <w:lvl w:ilvl="4" w:tplc="08090003" w:tentative="1">
+      <w:start w:val="1"/>
+      <w:numFmt w:val="bullet"/>
+      <w:lvlText w:val="o"/>
+      <w:lvlJc w:val="left"/>
+      <w:pPr>
+        <w:ind w:left="3600" w:hanging="360"/>
+      </w:pPr>
+      <w:rPr>
+        <w:rFonts w:ascii="Courier New" w:hAnsi="Courier New" w:cs="Courier New" w:hint="default"/>
+      </w:rPr>
+    </w:lvl>
+    <w:lvl w:ilvl="5" w:tplc="08090005" w:tentative="1">
+      <w:start w:val="1"/>
+      <w:numFmt w:val="bullet"/>
+      <w:lvlText w:val=""/>
+      <w:lvlJc w:val="left"/>
+      <w:pPr>
+        <w:ind w:left="4320" w:hanging="360"/>
+      </w:pPr>
+      <w:rPr>
+        <w:rFonts w:ascii="Wingdings" w:hAnsi="Wingdings" w:hint="default"/>
+      </w:rPr>
+    </w:lvl>
+    <w:lvl w:ilvl="6" w:tplc="08090001" w:tentative="1">
+      <w:start w:val="1"/>
+      <w:numFmt w:val="bullet"/>
+      <w:lvlText w:val=""/>
+      <w:lvlJc w:val="left"/>
+      <w:pPr>
+        <w:ind w:left="5040" w:hanging="360"/>
+      </w:pPr>
+      <w:rPr>
+        <w:rFonts w:ascii="Symbol" w:hAnsi="Symbol" w:hint="default"/>
+      </w:rPr>
+    </w:lvl>
+    <w:lvl w:ilvl="7" w:tplc="08090003" w:tentative="1">
+      <w:start w:val="1"/>
+      <w:numFmt w:val="bullet"/>
+      <w:lvlText w:val="o"/>
+      <w:lvlJc w:val="left"/>
+      <w:pPr>
+        <w:ind w:left="5760" w:hanging="360"/>
+      </w:pPr>
+      <w:rPr>
+        <w:rFonts w:ascii="Courier New" w:hAnsi="Courier New" w:cs="Courier New" w:hint="default"/>
+      </w:rPr>
+    </w:lvl>
+    <w:lvl w:ilvl="8" w:tplc="08090005" w:tentative="1">
+      <w:start w:val="1"/>
+      <w:numFmt w:val="bullet"/>
+      <w:lvlText w:val=""/>
+      <w:lvlJc w:val="left"/>
+      <w:pPr>
+        <w:ind w:left="6480" w:hanging="360"/>
+      </w:pPr>
+      <w:rPr>
+        <w:rFonts w:ascii="Wingdings" w:hAnsi="Wingdings" w:hint="default"/>
+      </w:rPr>
+    </w:lvl>
+  </w:abstractNum>
+  <w:abstractNum w:abstractNumId="3" w15:restartNumberingAfterBreak="0">
     <w:nsid w:val="16F84AC3"/>
     <w:multiLevelType w:val="multilevel"/>
     <w:tmpl w:val="C56082B2"/>
@@ -8560,7 +8713,7 @@
       </w:rPr>
     </w:lvl>
   </w:abstractNum>
-  <w:abstractNum w:abstractNumId="3" w15:restartNumberingAfterBreak="0">
+  <w:abstractNum w:abstractNumId="4" w15:restartNumberingAfterBreak="0">
     <w:nsid w:val="245163C1"/>
     <w:multiLevelType w:val="multilevel"/>
     <w:tmpl w:val="760E8048"/>
@@ -8650,7 +8803,7 @@
       </w:pPr>
     </w:lvl>
   </w:abstractNum>
-  <w:abstractNum w:abstractNumId="4" w15:restartNumberingAfterBreak="0">
+  <w:abstractNum w:abstractNumId="5" w15:restartNumberingAfterBreak="0">
     <w:nsid w:val="414D756E"/>
     <w:multiLevelType w:val="hybridMultilevel"/>
     <w:tmpl w:val="51CED3B8"/>
@@ -8762,7 +8915,7 @@
       </w:rPr>
     </w:lvl>
   </w:abstractNum>
-  <w:abstractNum w:abstractNumId="5" w15:restartNumberingAfterBreak="0">
+  <w:abstractNum w:abstractNumId="6" w15:restartNumberingAfterBreak="0">
     <w:nsid w:val="53A23ECE"/>
     <w:multiLevelType w:val="hybridMultilevel"/>
     <w:tmpl w:val="1EF2B176"/>
@@ -8874,7 +9027,7 @@
       </w:rPr>
     </w:lvl>
   </w:abstractNum>
-  <w:abstractNum w:abstractNumId="6" w15:restartNumberingAfterBreak="0">
+  <w:abstractNum w:abstractNumId="7" w15:restartNumberingAfterBreak="0">
     <w:nsid w:val="58504088"/>
     <w:multiLevelType w:val="hybridMultilevel"/>
     <w:tmpl w:val="BFE09824"/>
@@ -8986,7 +9139,7 @@
       </w:rPr>
     </w:lvl>
   </w:abstractNum>
-  <w:abstractNum w:abstractNumId="7" w15:restartNumberingAfterBreak="0">
+  <w:abstractNum w:abstractNumId="8" w15:restartNumberingAfterBreak="0">
     <w:nsid w:val="594E59BC"/>
     <w:multiLevelType w:val="multilevel"/>
     <w:tmpl w:val="87FC3D90"/>
@@ -9099,7 +9252,7 @@
       </w:pPr>
     </w:lvl>
   </w:abstractNum>
-  <w:abstractNum w:abstractNumId="8" w15:restartNumberingAfterBreak="0">
+  <w:abstractNum w:abstractNumId="9" w15:restartNumberingAfterBreak="0">
     <w:nsid w:val="62C3317C"/>
     <w:multiLevelType w:val="hybridMultilevel"/>
     <w:tmpl w:val="1936AAE4"/>
@@ -9211,7 +9364,7 @@
       </w:rPr>
     </w:lvl>
   </w:abstractNum>
-  <w:abstractNum w:abstractNumId="9" w15:restartNumberingAfterBreak="0">
+  <w:abstractNum w:abstractNumId="10" w15:restartNumberingAfterBreak="0">
     <w:nsid w:val="66371826"/>
     <w:multiLevelType w:val="multilevel"/>
     <w:tmpl w:val="2EC80A42"/>
@@ -9324,7 +9477,7 @@
       </w:pPr>
     </w:lvl>
   </w:abstractNum>
-  <w:abstractNum w:abstractNumId="10" w15:restartNumberingAfterBreak="0">
+  <w:abstractNum w:abstractNumId="11" w15:restartNumberingAfterBreak="0">
     <w:nsid w:val="6A2300EB"/>
     <w:multiLevelType w:val="multilevel"/>
     <w:tmpl w:val="BCBE7874"/>
@@ -9437,7 +9590,7 @@
       </w:pPr>
     </w:lvl>
   </w:abstractNum>
-  <w:abstractNum w:abstractNumId="11" w15:restartNumberingAfterBreak="0">
+  <w:abstractNum w:abstractNumId="12" w15:restartNumberingAfterBreak="0">
     <w:nsid w:val="72D765CB"/>
     <w:multiLevelType w:val="hybridMultilevel"/>
     <w:tmpl w:val="6EE6E6FA"/>
@@ -9550,46 +9703,49 @@
     </w:lvl>
   </w:abstractNum>
   <w:num w:numId="1" w16cid:durableId="128523005">
-    <w:abstractNumId w:val="3"/>
+    <w:abstractNumId w:val="4"/>
   </w:num>
   <w:num w:numId="2" w16cid:durableId="1213077348">
-    <w:abstractNumId w:val="4"/>
+    <w:abstractNumId w:val="5"/>
   </w:num>
   <w:num w:numId="3" w16cid:durableId="1114908963">
-    <w:abstractNumId w:val="6"/>
+    <w:abstractNumId w:val="7"/>
   </w:num>
   <w:num w:numId="4" w16cid:durableId="1703820146">
     <w:abstractNumId w:val="1"/>
   </w:num>
   <w:num w:numId="5" w16cid:durableId="1945261697">
-    <w:abstractNumId w:val="8"/>
+    <w:abstractNumId w:val="9"/>
   </w:num>
   <w:num w:numId="6" w16cid:durableId="1872259553">
+    <w:abstractNumId w:val="12"/>
+  </w:num>
+  <w:num w:numId="7" w16cid:durableId="973104095">
     <w:abstractNumId w:val="11"/>
   </w:num>
-  <w:num w:numId="7" w16cid:durableId="973104095">
+  <w:num w:numId="8" w16cid:durableId="932591202">
     <w:abstractNumId w:val="10"/>
-  </w:num>
-  <w:num w:numId="8" w16cid:durableId="932591202">
-    <w:abstractNumId w:val="9"/>
   </w:num>
   <w:num w:numId="9" w16cid:durableId="122163831">
     <w:abstractNumId w:val="0"/>
   </w:num>
   <w:num w:numId="10" w16cid:durableId="574782940">
-    <w:abstractNumId w:val="7"/>
+    <w:abstractNumId w:val="8"/>
   </w:num>
   <w:num w:numId="11" w16cid:durableId="640698529">
-    <w:abstractNumId w:val="2"/>
+    <w:abstractNumId w:val="3"/>
   </w:num>
   <w:num w:numId="12" w16cid:durableId="1362509065">
-    <w:abstractNumId w:val="5"/>
+    <w:abstractNumId w:val="6"/>
+  </w:num>
+  <w:num w:numId="13" w16cid:durableId="1396585393">
+    <w:abstractNumId w:val="2"/>
   </w:num>
 </w:numbering>
 </file>
 
 <file path=word/styles.xml><?xml version="1.0" encoding="utf-8"?>
-<w:styles xmlns:mc="http://schemas.openxmlformats.org/markup-compatibility/2006" xmlns:r="http://schemas.openxmlformats.org/officeDocument/2006/relationships" xmlns:w="http://schemas.openxmlformats.org/wordprocessingml/2006/main" xmlns:w14="http://schemas.microsoft.com/office/word/2010/wordml" xmlns:w15="http://schemas.microsoft.com/office/word/2012/wordml" xmlns:w16cex="http://schemas.microsoft.com/office/word/2018/wordml/cex" xmlns:w16cid="http://schemas.microsoft.com/office/word/2016/wordml/cid" xmlns:w16="http://schemas.microsoft.com/office/word/2018/wordml" xmlns:w16sdtdh="http://schemas.microsoft.com/office/word/2020/wordml/sdtdatahash" xmlns:w16se="http://schemas.microsoft.com/office/word/2015/wordml/symex" mc:Ignorable="w14 w15 w16se w16cid w16 w16cex w16sdtdh">
+<w:styles xmlns:mc="http://schemas.openxmlformats.org/markup-compatibility/2006" xmlns:r="http://schemas.openxmlformats.org/officeDocument/2006/relationships" xmlns:w="http://schemas.openxmlformats.org/wordprocessingml/2006/main" xmlns:w14="http://schemas.microsoft.com/office/word/2010/wordml" xmlns:w15="http://schemas.microsoft.com/office/word/2012/wordml" xmlns:w16cex="http://schemas.microsoft.com/office/word/2018/wordml/cex" xmlns:w16cid="http://schemas.microsoft.com/office/word/2016/wordml/cid" xmlns:w16="http://schemas.microsoft.com/office/word/2018/wordml" xmlns:w16du="http://schemas.microsoft.com/office/word/2023/wordml/word16du" xmlns:w16sdtdh="http://schemas.microsoft.com/office/word/2020/wordml/sdtdatahash" xmlns:w16se="http://schemas.microsoft.com/office/word/2015/wordml/symex" mc:Ignorable="w14 w15 w16se w16cid w16 w16cex w16sdtdh w16du">
   <w:docDefaults>
     <w:rPrDefault>
       <w:rPr>

</xml_diff>